<commit_message>
edit User and Product Services
</commit_message>
<xml_diff>
--- a/Мини ТЗ.docx
+++ b/Мини ТЗ.docx
@@ -356,7 +356,6 @@
           <w:szCs w:val="28"/>
         </w:rPr>
       </w:pPr>
-      <w:proofErr w:type="spellStart"/>
       <w:r>
         <w:rPr>
           <w:rFonts w:ascii="Times New Roman" w:hAnsi="Times New Roman" w:cs="Times New Roman"/>
@@ -373,17 +372,7 @@
           <w:szCs w:val="28"/>
           <w:lang w:val="en-US"/>
         </w:rPr>
-        <w:t>Service</w:t>
-      </w:r>
-      <w:proofErr w:type="spellEnd"/>
-      <w:r>
-        <w:rPr>
-          <w:rFonts w:ascii="Times New Roman" w:hAnsi="Times New Roman" w:cs="Times New Roman"/>
-          <w:sz w:val="28"/>
-          <w:szCs w:val="28"/>
-          <w:lang w:val="en-US"/>
-        </w:rPr>
-        <w:t xml:space="preserve"> </w:t>
+        <w:t xml:space="preserve">Service </w:t>
       </w:r>
       <w:r>
         <w:rPr>
@@ -468,7 +457,6 @@
         </w:rPr>
         <w:t xml:space="preserve">операции с товаром </w:t>
       </w:r>
-      <w:proofErr w:type="spellStart"/>
       <w:r>
         <w:rPr>
           <w:rFonts w:ascii="Times New Roman" w:hAnsi="Times New Roman" w:cs="Times New Roman"/>
@@ -476,17 +464,7 @@
           <w:szCs w:val="28"/>
           <w:lang w:val="en-US"/>
         </w:rPr>
-        <w:t>sellerom</w:t>
-      </w:r>
-      <w:proofErr w:type="spellEnd"/>
-      <w:r>
-        <w:rPr>
-          <w:rFonts w:ascii="Times New Roman" w:hAnsi="Times New Roman" w:cs="Times New Roman"/>
-          <w:sz w:val="28"/>
-          <w:szCs w:val="28"/>
-          <w:lang w:val="en-US"/>
-        </w:rPr>
-        <w:t>.</w:t>
+        <w:t>sellerom.</w:t>
       </w:r>
     </w:p>
     <w:p>
@@ -503,7 +481,6 @@
           <w:szCs w:val="28"/>
         </w:rPr>
       </w:pPr>
-      <w:proofErr w:type="spellStart"/>
       <w:r>
         <w:rPr>
           <w:rFonts w:ascii="Times New Roman" w:hAnsi="Times New Roman" w:cs="Times New Roman"/>
@@ -512,7 +489,6 @@
         </w:rPr>
         <w:t>Cart</w:t>
       </w:r>
-      <w:proofErr w:type="spellEnd"/>
       <w:r>
         <w:rPr>
           <w:rFonts w:ascii="Times New Roman" w:hAnsi="Times New Roman" w:cs="Times New Roman"/>
@@ -554,7 +530,6 @@
           <w:szCs w:val="28"/>
         </w:rPr>
       </w:pPr>
-      <w:proofErr w:type="spellStart"/>
       <w:r>
         <w:rPr>
           <w:rFonts w:ascii="Times New Roman" w:hAnsi="Times New Roman" w:cs="Times New Roman"/>
@@ -563,7 +538,6 @@
         </w:rPr>
         <w:t>Order</w:t>
       </w:r>
-      <w:proofErr w:type="spellEnd"/>
       <w:r>
         <w:rPr>
           <w:rFonts w:ascii="Times New Roman" w:hAnsi="Times New Roman" w:cs="Times New Roman"/>
@@ -628,7 +602,6 @@
           <w:szCs w:val="28"/>
         </w:rPr>
       </w:pPr>
-      <w:proofErr w:type="spellStart"/>
       <w:r>
         <w:rPr>
           <w:rFonts w:ascii="Times New Roman" w:hAnsi="Times New Roman" w:cs="Times New Roman"/>
@@ -637,7 +610,6 @@
         </w:rPr>
         <w:t>Rating</w:t>
       </w:r>
-      <w:proofErr w:type="spellEnd"/>
       <w:r>
         <w:rPr>
           <w:rFonts w:ascii="Times New Roman" w:hAnsi="Times New Roman" w:cs="Times New Roman"/>
@@ -686,7 +658,6 @@
           <w:szCs w:val="28"/>
         </w:rPr>
       </w:pPr>
-      <w:proofErr w:type="spellStart"/>
       <w:r>
         <w:rPr>
           <w:rFonts w:ascii="Times New Roman" w:hAnsi="Times New Roman" w:cs="Times New Roman"/>
@@ -695,7 +666,6 @@
         </w:rPr>
         <w:t>Category</w:t>
       </w:r>
-      <w:proofErr w:type="spellEnd"/>
       <w:r>
         <w:rPr>
           <w:rFonts w:ascii="Times New Roman" w:hAnsi="Times New Roman" w:cs="Times New Roman"/>
@@ -737,7 +707,6 @@
           <w:szCs w:val="28"/>
         </w:rPr>
       </w:pPr>
-      <w:proofErr w:type="spellStart"/>
       <w:r>
         <w:rPr>
           <w:rFonts w:ascii="Times New Roman" w:hAnsi="Times New Roman" w:cs="Times New Roman"/>
@@ -745,17 +714,7 @@
           <w:szCs w:val="28"/>
           <w:lang w:val="en-US"/>
         </w:rPr>
-        <w:t>AdminService</w:t>
-      </w:r>
-      <w:proofErr w:type="spellEnd"/>
-      <w:r>
-        <w:rPr>
-          <w:rFonts w:ascii="Times New Roman" w:hAnsi="Times New Roman" w:cs="Times New Roman"/>
-          <w:sz w:val="28"/>
-          <w:szCs w:val="28"/>
-          <w:lang w:val="en-US"/>
-        </w:rPr>
-        <w:t xml:space="preserve"> – </w:t>
+        <w:t xml:space="preserve">AdminService – </w:t>
       </w:r>
       <w:r>
         <w:rPr>
@@ -789,7 +748,6 @@
           <w:szCs w:val="28"/>
         </w:rPr>
       </w:pPr>
-      <w:proofErr w:type="spellStart"/>
       <w:r>
         <w:rPr>
           <w:rFonts w:ascii="Times New Roman" w:hAnsi="Times New Roman" w:cs="Times New Roman"/>
@@ -798,7 +756,6 @@
         </w:rPr>
         <w:t>Notification</w:t>
       </w:r>
-      <w:proofErr w:type="spellEnd"/>
       <w:r>
         <w:rPr>
           <w:rFonts w:ascii="Times New Roman" w:hAnsi="Times New Roman" w:cs="Times New Roman"/>
@@ -1262,30 +1219,16 @@
           <w:sz w:val="28"/>
           <w:szCs w:val="28"/>
         </w:rPr>
-        <w:t>Управление заказами (изменение статуса).</w:t>
-      </w:r>
-    </w:p>
-    <w:p>
-      <w:pPr>
-        <w:pStyle w:val="a7"/>
-        <w:numPr>
-          <w:ilvl w:val="0"/>
-          <w:numId w:val="7"/>
-        </w:numPr>
-        <w:jc w:val="both"/>
-        <w:rPr>
-          <w:rFonts w:ascii="Times New Roman" w:hAnsi="Times New Roman" w:cs="Times New Roman"/>
-          <w:sz w:val="28"/>
-          <w:szCs w:val="28"/>
-        </w:rPr>
-      </w:pPr>
-      <w:r>
-        <w:rPr>
-          <w:rFonts w:ascii="Times New Roman" w:hAnsi="Times New Roman" w:cs="Times New Roman"/>
-          <w:sz w:val="28"/>
-          <w:szCs w:val="28"/>
-        </w:rPr>
-        <w:t>Просмотр рейтинга и отзывов.</w:t>
+        <w:t>Управление заказами (изменение статуса)</w:t>
+      </w:r>
+      <w:r>
+        <w:rPr>
+          <w:rFonts w:ascii="Times New Roman" w:hAnsi="Times New Roman" w:cs="Times New Roman"/>
+          <w:sz w:val="28"/>
+          <w:szCs w:val="28"/>
+          <w:lang w:val="en-US"/>
+        </w:rPr>
+        <w:t>.</w:t>
       </w:r>
     </w:p>
     <w:p>
@@ -1738,7 +1681,6 @@
           <w:lang w:val="en-US"/>
         </w:rPr>
       </w:pPr>
-      <w:proofErr w:type="spellStart"/>
       <w:r>
         <w:rPr>
           <w:rFonts w:ascii="Times New Roman" w:hAnsi="Times New Roman" w:cs="Times New Roman"/>
@@ -1746,57 +1688,7 @@
           <w:szCs w:val="28"/>
           <w:lang w:val="en-US"/>
         </w:rPr>
-        <w:t>Блок</w:t>
-      </w:r>
-      <w:proofErr w:type="spellEnd"/>
-      <w:r>
-        <w:rPr>
-          <w:rFonts w:ascii="Times New Roman" w:hAnsi="Times New Roman" w:cs="Times New Roman"/>
-          <w:sz w:val="28"/>
-          <w:szCs w:val="28"/>
-          <w:lang w:val="en-US"/>
-        </w:rPr>
-        <w:t xml:space="preserve"> </w:t>
-      </w:r>
-      <w:proofErr w:type="spellStart"/>
-      <w:r>
-        <w:rPr>
-          <w:rFonts w:ascii="Times New Roman" w:hAnsi="Times New Roman" w:cs="Times New Roman"/>
-          <w:sz w:val="28"/>
-          <w:szCs w:val="28"/>
-          <w:lang w:val="en-US"/>
-        </w:rPr>
-        <w:t>отзывов</w:t>
-      </w:r>
-      <w:proofErr w:type="spellEnd"/>
-      <w:r>
-        <w:rPr>
-          <w:rFonts w:ascii="Times New Roman" w:hAnsi="Times New Roman" w:cs="Times New Roman"/>
-          <w:sz w:val="28"/>
-          <w:szCs w:val="28"/>
-          <w:lang w:val="en-US"/>
-        </w:rPr>
-        <w:t xml:space="preserve"> и </w:t>
-      </w:r>
-      <w:proofErr w:type="spellStart"/>
-      <w:r>
-        <w:rPr>
-          <w:rFonts w:ascii="Times New Roman" w:hAnsi="Times New Roman" w:cs="Times New Roman"/>
-          <w:sz w:val="28"/>
-          <w:szCs w:val="28"/>
-          <w:lang w:val="en-US"/>
-        </w:rPr>
-        <w:t>рейтингов</w:t>
-      </w:r>
-      <w:proofErr w:type="spellEnd"/>
-      <w:r>
-        <w:rPr>
-          <w:rFonts w:ascii="Times New Roman" w:hAnsi="Times New Roman" w:cs="Times New Roman"/>
-          <w:sz w:val="28"/>
-          <w:szCs w:val="28"/>
-          <w:lang w:val="en-US"/>
-        </w:rPr>
-        <w:t>.</w:t>
+        <w:t>Блок отзывов и рейтингов.</w:t>
       </w:r>
     </w:p>
     <w:sectPr>

</xml_diff>